<commit_message>
Add assets and update Vibe Coding materials
Added new GIF and PNG assets for documentation. Updated Vibe Coding 1.docx, HTML, and markdown files with expanded content, including detailed methodology, prompt examples, and PRD structure for AI-assisted coding workflows.
</commit_message>
<xml_diff>
--- a/ESP32 & Vibe Coding/Vibe Coding：AI 輔助編程速成/Vibe Coding 1.docx
+++ b/ESP32 & Vibe Coding/Vibe Coding：AI 輔助編程速成/Vibe Coding 1.docx
@@ -84,6 +84,8 @@
               <w:jc w:val="center"/>
               <w:rPr>
                 <w:rFonts w:ascii="Times New Roman" w:eastAsia="Times New Roman" w:hAnsi="Times New Roman" w:cs="Times New Roman"/>
+                <w:b/>
+                <w:bCs/>
                 <w:color w:val="0A0A0A"/>
                 <w:kern w:val="0"/>
                 <w:szCs w:val="24"/>
@@ -92,6 +94,8 @@
             <w:r>
               <w:rPr>
                 <w:rFonts w:ascii="Times New Roman" w:eastAsia="Times New Roman" w:hAnsi="Times New Roman" w:cs="Times New Roman"/>
+                <w:b/>
+                <w:bCs/>
                 <w:color w:val="0A0A0A"/>
                 <w:kern w:val="0"/>
                 <w:szCs w:val="24"/>
@@ -125,6 +129,8 @@
               <w:jc w:val="center"/>
               <w:rPr>
                 <w:rFonts w:ascii="Times New Roman" w:eastAsia="Times New Roman" w:hAnsi="Times New Roman" w:cs="Times New Roman"/>
+                <w:b/>
+                <w:bCs/>
                 <w:color w:val="0A0A0A"/>
                 <w:kern w:val="0"/>
                 <w:szCs w:val="24"/>
@@ -133,6 +139,8 @@
             <w:r>
               <w:rPr>
                 <w:rFonts w:ascii="Times New Roman" w:eastAsia="Times New Roman" w:hAnsi="Times New Roman" w:cs="Times New Roman"/>
+                <w:b/>
+                <w:bCs/>
                 <w:color w:val="0A0A0A"/>
                 <w:kern w:val="0"/>
                 <w:szCs w:val="24"/>
@@ -808,21 +816,37 @@
         <w:rPr>
           <w:rFonts w:ascii="Times New Roman" w:hAnsi="Times New Roman" w:cs="Times New Roman"/>
         </w:rPr>
-        <w:t>AI Information Search Assistant: “AI Education Trends 2025” Latest Insights</w:t>
+        <w:t xml:space="preserve">ESP32 </w:t>
+      </w:r>
+      <w:r>
+        <w:rPr>
+          <w:rFonts w:ascii="Times New Roman" w:hAnsi="Times New Roman" w:cs="Times New Roman"/>
+        </w:rPr>
+        <w:t>Traffic</w:t>
+      </w:r>
+      <w:r>
+        <w:rPr>
+          <w:rFonts w:ascii="Times New Roman" w:hAnsi="Times New Roman" w:cs="Times New Roman"/>
+        </w:rPr>
+        <w:t xml:space="preserve"> </w:t>
+      </w:r>
+      <w:r>
+        <w:rPr>
+          <w:rFonts w:ascii="Times New Roman" w:hAnsi="Times New Roman" w:cs="Times New Roman"/>
+        </w:rPr>
+        <w:t>Light</w:t>
+      </w:r>
+      <w:r>
+        <w:rPr>
+          <w:rFonts w:ascii="Times New Roman" w:hAnsi="Times New Roman" w:cs="Times New Roman"/>
+        </w:rPr>
+        <w:t xml:space="preserve"> </w:t>
       </w:r>
       <w:r>
         <w:rPr>
           <w:rFonts w:ascii="Times New Roman" w:hAnsi="Times New Roman" w:cs="Times New Roman"/>
         </w:rPr>
         <w:br/>
-      </w:r>
-      <w:r>
-        <w:rPr>
-          <w:rFonts w:ascii="Times New Roman" w:hAnsi="Times New Roman" w:cs="Times New Roman"/>
-          <w:i/>
-          <w:iCs/>
-        </w:rPr>
-        <w:t>Students must write a clear information retrieval task, defining input keywords, output format, and authenticity verification standards.</w:t>
       </w:r>
     </w:p>
     <w:tbl>
@@ -867,6 +891,8 @@
               <w:jc w:val="center"/>
               <w:rPr>
                 <w:rFonts w:ascii="Times New Roman" w:eastAsia="Times New Roman" w:hAnsi="Times New Roman" w:cs="Times New Roman"/>
+                <w:b/>
+                <w:bCs/>
                 <w:color w:val="0A0A0A"/>
                 <w:kern w:val="0"/>
                 <w:szCs w:val="24"/>
@@ -875,6 +901,8 @@
             <w:r>
               <w:rPr>
                 <w:rFonts w:ascii="Times New Roman" w:eastAsia="Times New Roman" w:hAnsi="Times New Roman" w:cs="Times New Roman"/>
+                <w:b/>
+                <w:bCs/>
                 <w:color w:val="0A0A0A"/>
                 <w:kern w:val="0"/>
                 <w:szCs w:val="24"/>
@@ -908,6 +936,8 @@
               <w:jc w:val="center"/>
               <w:rPr>
                 <w:rFonts w:ascii="Times New Roman" w:eastAsia="Times New Roman" w:hAnsi="Times New Roman" w:cs="Times New Roman"/>
+                <w:b/>
+                <w:bCs/>
                 <w:color w:val="0A0A0A"/>
                 <w:kern w:val="0"/>
                 <w:szCs w:val="24"/>
@@ -916,6 +946,8 @@
             <w:r>
               <w:rPr>
                 <w:rFonts w:ascii="Times New Roman" w:eastAsia="Times New Roman" w:hAnsi="Times New Roman" w:cs="Times New Roman"/>
+                <w:b/>
+                <w:bCs/>
                 <w:color w:val="0A0A0A"/>
                 <w:kern w:val="0"/>
                 <w:szCs w:val="24"/>
@@ -1584,6 +1616,14 @@
     </w:p>
     <w:p>
       <w:pPr>
+        <w:widowControl/>
+        <w:rPr>
+          <w:rFonts w:ascii="Times New Roman" w:hAnsi="Times New Roman" w:cs="Times New Roman"/>
+        </w:rPr>
+      </w:pPr>
+    </w:p>
+    <w:p>
+      <w:pPr>
         <w:pStyle w:val="a8"/>
         <w:widowControl/>
         <w:numPr>
@@ -1600,21 +1640,7 @@
           <w:rFonts w:ascii="Times New Roman" w:hAnsi="Times New Roman" w:cs="Times New Roman"/>
         </w:rPr>
         <w:lastRenderedPageBreak/>
-        <w:t>Article Generator: “AI and Creative Thinking” Report Draft</w:t>
-      </w:r>
-      <w:r>
-        <w:rPr>
-          <w:rFonts w:ascii="Times New Roman" w:hAnsi="Times New Roman" w:cs="Times New Roman"/>
-        </w:rPr>
-        <w:br/>
-      </w:r>
-      <w:r>
-        <w:rPr>
-          <w:rFonts w:ascii="Times New Roman" w:hAnsi="Times New Roman" w:cs="Times New Roman"/>
-          <w:i/>
-          <w:iCs/>
-        </w:rPr>
-        <w:t>Students must specify topic, word count, tone, and structure, practicing quantitative requirements and evaluation criteria.</w:t>
+        <w:t>ESP32 answer machine</w:t>
       </w:r>
     </w:p>
     <w:tbl>
@@ -1719,7 +1745,7 @@
       </w:tr>
       <w:tr>
         <w:trPr>
-          <w:trHeight w:val="519"/>
+          <w:trHeight w:val="1214"/>
         </w:trPr>
         <w:tc>
           <w:tcPr>
@@ -1827,7 +1853,7 @@
       </w:tr>
       <w:tr>
         <w:trPr>
-          <w:trHeight w:val="501"/>
+          <w:trHeight w:val="1503"/>
         </w:trPr>
         <w:tc>
           <w:tcPr>
@@ -1935,7 +1961,7 @@
       </w:tr>
       <w:tr>
         <w:trPr>
-          <w:trHeight w:val="830"/>
+          <w:trHeight w:val="3044"/>
         </w:trPr>
         <w:tc>
           <w:tcPr>
@@ -2043,7 +2069,7 @@
       </w:tr>
       <w:tr>
         <w:trPr>
-          <w:trHeight w:val="830"/>
+          <w:trHeight w:val="1077"/>
         </w:trPr>
         <w:tc>
           <w:tcPr>
@@ -2151,7 +2177,7 @@
       </w:tr>
       <w:tr>
         <w:trPr>
-          <w:trHeight w:val="830"/>
+          <w:trHeight w:val="3633"/>
         </w:trPr>
         <w:tc>
           <w:tcPr>
@@ -2259,796 +2285,7 @@
       </w:tr>
       <w:tr>
         <w:trPr>
-          <w:trHeight w:val="830"/>
-        </w:trPr>
-        <w:tc>
-          <w:tcPr>
-            <w:tcW w:w="1977" w:type="dxa"/>
-            <w:tcBorders>
-              <w:top w:val="single" w:sz="6" w:space="0" w:color="333333"/>
-              <w:left w:val="single" w:sz="6" w:space="0" w:color="333333"/>
-              <w:bottom w:val="single" w:sz="6" w:space="0" w:color="333333"/>
-              <w:right w:val="single" w:sz="6" w:space="0" w:color="333333"/>
-            </w:tcBorders>
-            <w:tcMar>
-              <w:top w:w="90" w:type="dxa"/>
-              <w:left w:w="195" w:type="dxa"/>
-              <w:bottom w:w="90" w:type="dxa"/>
-              <w:right w:w="195" w:type="dxa"/>
-            </w:tcMar>
-            <w:vAlign w:val="center"/>
-            <w:hideMark/>
-          </w:tcPr>
-          <w:p>
-            <w:pPr>
-              <w:widowControl/>
-              <w:rPr>
-                <w:rFonts w:ascii="Times New Roman" w:eastAsia="Times New Roman" w:hAnsi="Times New Roman" w:cs="Times New Roman"/>
-                <w:b/>
-                <w:bCs/>
-                <w:color w:val="0A0A0A"/>
-                <w:kern w:val="0"/>
-                <w:sz w:val="20"/>
-                <w:szCs w:val="20"/>
-              </w:rPr>
-            </w:pPr>
-            <w:r>
-              <w:rPr>
-                <w:rFonts w:ascii="Apple Color Emoji" w:eastAsia="Times New Roman" w:hAnsi="Apple Color Emoji" w:cs="Apple Color Emoji"/>
-                <w:b/>
-                <w:bCs/>
-                <w:color w:val="0A0A0A"/>
-                <w:kern w:val="0"/>
-                <w:sz w:val="20"/>
-                <w:szCs w:val="20"/>
-              </w:rPr>
-              <w:t>🔁</w:t>
-            </w:r>
-            <w:r>
-              <w:rPr>
-                <w:rFonts w:ascii="Times New Roman" w:eastAsia="Times New Roman" w:hAnsi="Times New Roman" w:cs="Times New Roman"/>
-                <w:b/>
-                <w:bCs/>
-                <w:color w:val="0A0A0A"/>
-                <w:kern w:val="0"/>
-                <w:sz w:val="20"/>
-                <w:szCs w:val="20"/>
-              </w:rPr>
-              <w:t xml:space="preserve"> Feedback &amp; Revision</w:t>
-            </w:r>
-          </w:p>
-        </w:tc>
-        <w:tc>
-          <w:tcPr>
-            <w:tcW w:w="8505" w:type="dxa"/>
-            <w:tcBorders>
-              <w:top w:val="single" w:sz="6" w:space="0" w:color="333333"/>
-              <w:left w:val="single" w:sz="6" w:space="0" w:color="333333"/>
-              <w:bottom w:val="single" w:sz="6" w:space="0" w:color="333333"/>
-              <w:right w:val="single" w:sz="6" w:space="0" w:color="333333"/>
-            </w:tcBorders>
-            <w:tcMar>
-              <w:top w:w="90" w:type="dxa"/>
-              <w:left w:w="195" w:type="dxa"/>
-              <w:bottom w:w="90" w:type="dxa"/>
-              <w:right w:w="195" w:type="dxa"/>
-            </w:tcMar>
-            <w:hideMark/>
-          </w:tcPr>
-          <w:p>
-            <w:pPr>
-              <w:widowControl/>
-              <w:spacing w:line="160" w:lineRule="exact"/>
-              <w:jc w:val="both"/>
-              <w:rPr>
-                <w:rFonts w:ascii="Times New Roman" w:eastAsia="Times New Roman" w:hAnsi="Times New Roman" w:cs="Times New Roman"/>
-                <w:i/>
-                <w:iCs/>
-                <w:color w:val="0A0A0A"/>
-                <w:kern w:val="0"/>
-                <w:sz w:val="16"/>
-                <w:szCs w:val="16"/>
-              </w:rPr>
-            </w:pPr>
-            <w:r>
-              <w:rPr>
-                <w:rFonts w:ascii="Times New Roman" w:eastAsia="Times New Roman" w:hAnsi="Times New Roman" w:cs="Times New Roman"/>
-                <w:i/>
-                <w:iCs/>
-                <w:color w:val="0A0A0A"/>
-                <w:kern w:val="0"/>
-                <w:sz w:val="16"/>
-                <w:szCs w:val="16"/>
-              </w:rPr>
-              <w:t>When the AI output is incorrect, students must describe how they would revise the prompt.</w:t>
-            </w:r>
-          </w:p>
-        </w:tc>
-      </w:tr>
-    </w:tbl>
-    <w:p>
-      <w:pPr>
-        <w:pStyle w:val="a8"/>
-        <w:widowControl/>
-        <w:numPr>
-          <w:ilvl w:val="0"/>
-          <w:numId w:val="6"/>
-        </w:numPr>
-        <w:ind w:leftChars="0"/>
-        <w:rPr>
-          <w:rFonts w:ascii="Times New Roman" w:hAnsi="Times New Roman" w:cs="Times New Roman"/>
-        </w:rPr>
-      </w:pPr>
-      <w:r>
-        <w:rPr>
-          <w:rFonts w:ascii="Times New Roman" w:hAnsi="Times New Roman" w:cs="Times New Roman"/>
-        </w:rPr>
-        <w:t>Code Generator: Calculate Mean and Standard Deviation</w:t>
-      </w:r>
-    </w:p>
-    <w:p>
-      <w:pPr>
-        <w:pStyle w:val="a8"/>
-        <w:widowControl/>
-        <w:ind w:leftChars="0" w:left="360"/>
-        <w:rPr>
-          <w:rFonts w:ascii="Times New Roman" w:hAnsi="Times New Roman" w:cs="Times New Roman"/>
-          <w:i/>
-          <w:iCs/>
-        </w:rPr>
-      </w:pPr>
-      <w:r>
-        <w:rPr>
-          <w:rFonts w:ascii="Times New Roman" w:hAnsi="Times New Roman" w:cs="Times New Roman"/>
-          <w:i/>
-          <w:iCs/>
-        </w:rPr>
-        <w:t>Students must define input format, output precision, error handling, and permitted standard libraries.</w:t>
-      </w:r>
-    </w:p>
-    <w:tbl>
-      <w:tblPr>
-        <w:tblW w:w="10482" w:type="dxa"/>
-        <w:tblCellMar>
-          <w:left w:w="0" w:type="dxa"/>
-          <w:right w:w="0" w:type="dxa"/>
-        </w:tblCellMar>
-        <w:tblLook w:val="04A0" w:firstRow="1" w:lastRow="0" w:firstColumn="1" w:lastColumn="0" w:noHBand="0" w:noVBand="1"/>
-      </w:tblPr>
-      <w:tblGrid>
-        <w:gridCol w:w="1977"/>
-        <w:gridCol w:w="8505"/>
-      </w:tblGrid>
-      <w:tr>
-        <w:trPr>
-          <w:tblHeader/>
-        </w:trPr>
-        <w:tc>
-          <w:tcPr>
-            <w:tcW w:w="1977" w:type="dxa"/>
-            <w:tcBorders>
-              <w:top w:val="single" w:sz="6" w:space="0" w:color="333333"/>
-              <w:left w:val="single" w:sz="6" w:space="0" w:color="333333"/>
-              <w:bottom w:val="single" w:sz="6" w:space="0" w:color="333333"/>
-              <w:right w:val="single" w:sz="6" w:space="0" w:color="333333"/>
-            </w:tcBorders>
-            <w:tcMar>
-              <w:top w:w="90" w:type="dxa"/>
-              <w:left w:w="195" w:type="dxa"/>
-              <w:bottom w:w="90" w:type="dxa"/>
-              <w:right w:w="195" w:type="dxa"/>
-            </w:tcMar>
-            <w:vAlign w:val="center"/>
-            <w:hideMark/>
-          </w:tcPr>
-          <w:p>
-            <w:pPr>
-              <w:widowControl/>
-              <w:spacing w:line="260" w:lineRule="exact"/>
-              <w:jc w:val="center"/>
-              <w:rPr>
-                <w:rFonts w:ascii="Times New Roman" w:eastAsia="Times New Roman" w:hAnsi="Times New Roman" w:cs="Times New Roman"/>
-                <w:color w:val="0A0A0A"/>
-                <w:kern w:val="0"/>
-                <w:szCs w:val="24"/>
-              </w:rPr>
-            </w:pPr>
-            <w:r>
-              <w:rPr>
-                <w:rFonts w:ascii="Times New Roman" w:eastAsia="Times New Roman" w:hAnsi="Times New Roman" w:cs="Times New Roman"/>
-                <w:color w:val="0A0A0A"/>
-                <w:kern w:val="0"/>
-                <w:szCs w:val="24"/>
-              </w:rPr>
-              <w:t>Section</w:t>
-            </w:r>
-          </w:p>
-        </w:tc>
-        <w:tc>
-          <w:tcPr>
-            <w:tcW w:w="8505" w:type="dxa"/>
-            <w:tcBorders>
-              <w:top w:val="single" w:sz="6" w:space="0" w:color="333333"/>
-              <w:left w:val="single" w:sz="6" w:space="0" w:color="333333"/>
-              <w:bottom w:val="single" w:sz="6" w:space="0" w:color="333333"/>
-              <w:right w:val="single" w:sz="6" w:space="0" w:color="333333"/>
-            </w:tcBorders>
-            <w:tcMar>
-              <w:top w:w="90" w:type="dxa"/>
-              <w:left w:w="195" w:type="dxa"/>
-              <w:bottom w:w="90" w:type="dxa"/>
-              <w:right w:w="195" w:type="dxa"/>
-            </w:tcMar>
-            <w:vAlign w:val="center"/>
-            <w:hideMark/>
-          </w:tcPr>
-          <w:p>
-            <w:pPr>
-              <w:widowControl/>
-              <w:spacing w:line="260" w:lineRule="exact"/>
-              <w:jc w:val="center"/>
-              <w:rPr>
-                <w:rFonts w:ascii="Times New Roman" w:eastAsia="Times New Roman" w:hAnsi="Times New Roman" w:cs="Times New Roman"/>
-                <w:color w:val="0A0A0A"/>
-                <w:kern w:val="0"/>
-                <w:szCs w:val="24"/>
-              </w:rPr>
-            </w:pPr>
-            <w:r>
-              <w:rPr>
-                <w:rFonts w:ascii="Times New Roman" w:eastAsia="Times New Roman" w:hAnsi="Times New Roman" w:cs="Times New Roman"/>
-                <w:color w:val="0A0A0A"/>
-                <w:kern w:val="0"/>
-                <w:szCs w:val="24"/>
-              </w:rPr>
-              <w:t>Description</w:t>
-            </w:r>
-          </w:p>
-        </w:tc>
-      </w:tr>
-      <w:tr>
-        <w:trPr>
-          <w:trHeight w:val="519"/>
-        </w:trPr>
-        <w:tc>
-          <w:tcPr>
-            <w:tcW w:w="1977" w:type="dxa"/>
-            <w:tcBorders>
-              <w:top w:val="single" w:sz="6" w:space="0" w:color="333333"/>
-              <w:left w:val="single" w:sz="6" w:space="0" w:color="333333"/>
-              <w:bottom w:val="single" w:sz="6" w:space="0" w:color="333333"/>
-              <w:right w:val="single" w:sz="6" w:space="0" w:color="333333"/>
-            </w:tcBorders>
-            <w:tcMar>
-              <w:top w:w="90" w:type="dxa"/>
-              <w:left w:w="195" w:type="dxa"/>
-              <w:bottom w:w="90" w:type="dxa"/>
-              <w:right w:w="195" w:type="dxa"/>
-            </w:tcMar>
-            <w:vAlign w:val="center"/>
-            <w:hideMark/>
-          </w:tcPr>
-          <w:p>
-            <w:pPr>
-              <w:widowControl/>
-              <w:rPr>
-                <w:rFonts w:ascii="Times New Roman" w:eastAsia="Times New Roman" w:hAnsi="Times New Roman" w:cs="Times New Roman"/>
-                <w:b/>
-                <w:bCs/>
-                <w:color w:val="0A0A0A"/>
-                <w:kern w:val="0"/>
-                <w:sz w:val="20"/>
-                <w:szCs w:val="20"/>
-              </w:rPr>
-            </w:pPr>
-            <w:r>
-              <w:rPr>
-                <w:rFonts w:ascii="Apple Color Emoji" w:eastAsia="Times New Roman" w:hAnsi="Apple Color Emoji" w:cs="Apple Color Emoji"/>
-                <w:b/>
-                <w:bCs/>
-                <w:color w:val="0A0A0A"/>
-                <w:kern w:val="0"/>
-                <w:sz w:val="20"/>
-                <w:szCs w:val="20"/>
-              </w:rPr>
-              <w:t>🧭</w:t>
-            </w:r>
-            <w:r>
-              <w:rPr>
-                <w:rFonts w:ascii="Times New Roman" w:eastAsia="Times New Roman" w:hAnsi="Times New Roman" w:cs="Times New Roman"/>
-                <w:b/>
-                <w:bCs/>
-                <w:color w:val="0A0A0A"/>
-                <w:kern w:val="0"/>
-                <w:sz w:val="20"/>
-                <w:szCs w:val="20"/>
-              </w:rPr>
-              <w:t xml:space="preserve"> Product Goal</w:t>
-            </w:r>
-          </w:p>
-        </w:tc>
-        <w:tc>
-          <w:tcPr>
-            <w:tcW w:w="8505" w:type="dxa"/>
-            <w:tcBorders>
-              <w:top w:val="single" w:sz="6" w:space="0" w:color="333333"/>
-              <w:left w:val="single" w:sz="6" w:space="0" w:color="333333"/>
-              <w:bottom w:val="single" w:sz="6" w:space="0" w:color="333333"/>
-              <w:right w:val="single" w:sz="6" w:space="0" w:color="333333"/>
-            </w:tcBorders>
-            <w:tcMar>
-              <w:top w:w="90" w:type="dxa"/>
-              <w:left w:w="195" w:type="dxa"/>
-              <w:bottom w:w="90" w:type="dxa"/>
-              <w:right w:w="195" w:type="dxa"/>
-            </w:tcMar>
-            <w:hideMark/>
-          </w:tcPr>
-          <w:p>
-            <w:pPr>
-              <w:widowControl/>
-              <w:spacing w:line="160" w:lineRule="exact"/>
-              <w:jc w:val="both"/>
-              <w:rPr>
-                <w:rFonts w:ascii="Times New Roman" w:eastAsia="Times New Roman" w:hAnsi="Times New Roman" w:cs="Times New Roman"/>
-                <w:i/>
-                <w:iCs/>
-                <w:color w:val="0A0A0A"/>
-                <w:kern w:val="0"/>
-                <w:sz w:val="16"/>
-                <w:szCs w:val="16"/>
-              </w:rPr>
-            </w:pPr>
-            <w:r>
-              <w:rPr>
-                <w:rFonts w:ascii="Times New Roman" w:eastAsia="Times New Roman" w:hAnsi="Times New Roman" w:cs="Times New Roman"/>
-                <w:i/>
-                <w:iCs/>
-                <w:color w:val="0A0A0A"/>
-                <w:kern w:val="0"/>
-                <w:sz w:val="16"/>
-                <w:szCs w:val="16"/>
-              </w:rPr>
-              <w:t>State in one sentence what problem you want to solve and who the user is.</w:t>
-            </w:r>
-          </w:p>
-        </w:tc>
-      </w:tr>
-      <w:tr>
-        <w:trPr>
-          <w:trHeight w:val="501"/>
-        </w:trPr>
-        <w:tc>
-          <w:tcPr>
-            <w:tcW w:w="1977" w:type="dxa"/>
-            <w:tcBorders>
-              <w:top w:val="single" w:sz="6" w:space="0" w:color="333333"/>
-              <w:left w:val="single" w:sz="6" w:space="0" w:color="333333"/>
-              <w:bottom w:val="single" w:sz="6" w:space="0" w:color="333333"/>
-              <w:right w:val="single" w:sz="6" w:space="0" w:color="333333"/>
-            </w:tcBorders>
-            <w:tcMar>
-              <w:top w:w="90" w:type="dxa"/>
-              <w:left w:w="195" w:type="dxa"/>
-              <w:bottom w:w="90" w:type="dxa"/>
-              <w:right w:w="195" w:type="dxa"/>
-            </w:tcMar>
-            <w:vAlign w:val="center"/>
-            <w:hideMark/>
-          </w:tcPr>
-          <w:p>
-            <w:pPr>
-              <w:widowControl/>
-              <w:rPr>
-                <w:rFonts w:ascii="Times New Roman" w:eastAsia="Times New Roman" w:hAnsi="Times New Roman" w:cs="Times New Roman"/>
-                <w:b/>
-                <w:bCs/>
-                <w:color w:val="0A0A0A"/>
-                <w:kern w:val="0"/>
-                <w:sz w:val="20"/>
-                <w:szCs w:val="20"/>
-              </w:rPr>
-            </w:pPr>
-            <w:r>
-              <w:rPr>
-                <w:rFonts w:ascii="Apple Color Emoji" w:eastAsia="Times New Roman" w:hAnsi="Apple Color Emoji" w:cs="Apple Color Emoji"/>
-                <w:b/>
-                <w:bCs/>
-                <w:color w:val="0A0A0A"/>
-                <w:kern w:val="0"/>
-                <w:sz w:val="20"/>
-                <w:szCs w:val="20"/>
-              </w:rPr>
-              <w:t>🔌</w:t>
-            </w:r>
-            <w:r>
-              <w:rPr>
-                <w:rFonts w:ascii="Times New Roman" w:eastAsia="Times New Roman" w:hAnsi="Times New Roman" w:cs="Times New Roman"/>
-                <w:b/>
-                <w:bCs/>
-                <w:color w:val="0A0A0A"/>
-                <w:kern w:val="0"/>
-                <w:sz w:val="20"/>
-                <w:szCs w:val="20"/>
-              </w:rPr>
-              <w:t xml:space="preserve"> I/O Definition</w:t>
-            </w:r>
-          </w:p>
-        </w:tc>
-        <w:tc>
-          <w:tcPr>
-            <w:tcW w:w="8505" w:type="dxa"/>
-            <w:tcBorders>
-              <w:top w:val="single" w:sz="6" w:space="0" w:color="333333"/>
-              <w:left w:val="single" w:sz="6" w:space="0" w:color="333333"/>
-              <w:bottom w:val="single" w:sz="6" w:space="0" w:color="333333"/>
-              <w:right w:val="single" w:sz="6" w:space="0" w:color="333333"/>
-            </w:tcBorders>
-            <w:tcMar>
-              <w:top w:w="90" w:type="dxa"/>
-              <w:left w:w="195" w:type="dxa"/>
-              <w:bottom w:w="90" w:type="dxa"/>
-              <w:right w:w="195" w:type="dxa"/>
-            </w:tcMar>
-            <w:hideMark/>
-          </w:tcPr>
-          <w:p>
-            <w:pPr>
-              <w:widowControl/>
-              <w:spacing w:line="160" w:lineRule="exact"/>
-              <w:jc w:val="both"/>
-              <w:rPr>
-                <w:rFonts w:ascii="Times New Roman" w:eastAsia="Times New Roman" w:hAnsi="Times New Roman" w:cs="Times New Roman"/>
-                <w:i/>
-                <w:iCs/>
-                <w:color w:val="0A0A0A"/>
-                <w:kern w:val="0"/>
-                <w:sz w:val="16"/>
-                <w:szCs w:val="16"/>
-              </w:rPr>
-            </w:pPr>
-            <w:r>
-              <w:rPr>
-                <w:rFonts w:ascii="Times New Roman" w:eastAsia="Times New Roman" w:hAnsi="Times New Roman" w:cs="Times New Roman"/>
-                <w:i/>
-                <w:iCs/>
-                <w:color w:val="0A0A0A"/>
-                <w:kern w:val="0"/>
-                <w:sz w:val="16"/>
-                <w:szCs w:val="16"/>
-              </w:rPr>
-              <w:t>Clearly specify the input (type, source) and output (format, range).</w:t>
-            </w:r>
-          </w:p>
-        </w:tc>
-      </w:tr>
-      <w:tr>
-        <w:trPr>
-          <w:trHeight w:val="830"/>
-        </w:trPr>
-        <w:tc>
-          <w:tcPr>
-            <w:tcW w:w="1977" w:type="dxa"/>
-            <w:tcBorders>
-              <w:top w:val="single" w:sz="6" w:space="0" w:color="333333"/>
-              <w:left w:val="single" w:sz="6" w:space="0" w:color="333333"/>
-              <w:bottom w:val="single" w:sz="6" w:space="0" w:color="333333"/>
-              <w:right w:val="single" w:sz="6" w:space="0" w:color="333333"/>
-            </w:tcBorders>
-            <w:tcMar>
-              <w:top w:w="90" w:type="dxa"/>
-              <w:left w:w="195" w:type="dxa"/>
-              <w:bottom w:w="90" w:type="dxa"/>
-              <w:right w:w="195" w:type="dxa"/>
-            </w:tcMar>
-            <w:vAlign w:val="center"/>
-            <w:hideMark/>
-          </w:tcPr>
-          <w:p>
-            <w:pPr>
-              <w:widowControl/>
-              <w:rPr>
-                <w:rFonts w:ascii="Times New Roman" w:eastAsia="Times New Roman" w:hAnsi="Times New Roman" w:cs="Times New Roman"/>
-                <w:b/>
-                <w:bCs/>
-                <w:color w:val="0A0A0A"/>
-                <w:kern w:val="0"/>
-                <w:sz w:val="20"/>
-                <w:szCs w:val="20"/>
-              </w:rPr>
-            </w:pPr>
-            <w:r>
-              <w:rPr>
-                <w:rFonts w:ascii="Apple Color Emoji" w:eastAsia="Times New Roman" w:hAnsi="Apple Color Emoji" w:cs="Apple Color Emoji"/>
-                <w:b/>
-                <w:bCs/>
-                <w:color w:val="0A0A0A"/>
-                <w:kern w:val="0"/>
-                <w:sz w:val="20"/>
-                <w:szCs w:val="20"/>
-              </w:rPr>
-              <w:t>⚙️</w:t>
-            </w:r>
-            <w:r>
-              <w:rPr>
-                <w:rFonts w:ascii="Times New Roman" w:eastAsia="Times New Roman" w:hAnsi="Times New Roman" w:cs="Times New Roman"/>
-                <w:b/>
-                <w:bCs/>
-                <w:color w:val="0A0A0A"/>
-                <w:kern w:val="0"/>
-                <w:sz w:val="20"/>
-                <w:szCs w:val="20"/>
-              </w:rPr>
-              <w:t xml:space="preserve"> Constraints</w:t>
-            </w:r>
-          </w:p>
-        </w:tc>
-        <w:tc>
-          <w:tcPr>
-            <w:tcW w:w="8505" w:type="dxa"/>
-            <w:tcBorders>
-              <w:top w:val="single" w:sz="6" w:space="0" w:color="333333"/>
-              <w:left w:val="single" w:sz="6" w:space="0" w:color="333333"/>
-              <w:bottom w:val="single" w:sz="6" w:space="0" w:color="333333"/>
-              <w:right w:val="single" w:sz="6" w:space="0" w:color="333333"/>
-            </w:tcBorders>
-            <w:tcMar>
-              <w:top w:w="90" w:type="dxa"/>
-              <w:left w:w="195" w:type="dxa"/>
-              <w:bottom w:w="90" w:type="dxa"/>
-              <w:right w:w="195" w:type="dxa"/>
-            </w:tcMar>
-            <w:hideMark/>
-          </w:tcPr>
-          <w:p>
-            <w:pPr>
-              <w:widowControl/>
-              <w:spacing w:line="160" w:lineRule="exact"/>
-              <w:jc w:val="both"/>
-              <w:rPr>
-                <w:rFonts w:ascii="Times New Roman" w:eastAsia="Times New Roman" w:hAnsi="Times New Roman" w:cs="Times New Roman"/>
-                <w:i/>
-                <w:iCs/>
-                <w:color w:val="0A0A0A"/>
-                <w:kern w:val="0"/>
-                <w:sz w:val="16"/>
-                <w:szCs w:val="16"/>
-              </w:rPr>
-            </w:pPr>
-            <w:r>
-              <w:rPr>
-                <w:rFonts w:ascii="Times New Roman" w:eastAsia="Times New Roman" w:hAnsi="Times New Roman" w:cs="Times New Roman"/>
-                <w:i/>
-                <w:iCs/>
-                <w:color w:val="0A0A0A"/>
-                <w:kern w:val="0"/>
-                <w:sz w:val="16"/>
-                <w:szCs w:val="16"/>
-              </w:rPr>
-              <w:t>Specify what is not allowed (e.g., external libraries, APIs) and the environment where it must run.</w:t>
-            </w:r>
-          </w:p>
-        </w:tc>
-      </w:tr>
-      <w:tr>
-        <w:trPr>
-          <w:trHeight w:val="830"/>
-        </w:trPr>
-        <w:tc>
-          <w:tcPr>
-            <w:tcW w:w="1977" w:type="dxa"/>
-            <w:tcBorders>
-              <w:top w:val="single" w:sz="6" w:space="0" w:color="333333"/>
-              <w:left w:val="single" w:sz="6" w:space="0" w:color="333333"/>
-              <w:bottom w:val="single" w:sz="6" w:space="0" w:color="333333"/>
-              <w:right w:val="single" w:sz="6" w:space="0" w:color="333333"/>
-            </w:tcBorders>
-            <w:tcMar>
-              <w:top w:w="90" w:type="dxa"/>
-              <w:left w:w="195" w:type="dxa"/>
-              <w:bottom w:w="90" w:type="dxa"/>
-              <w:right w:w="195" w:type="dxa"/>
-            </w:tcMar>
-            <w:vAlign w:val="center"/>
-            <w:hideMark/>
-          </w:tcPr>
-          <w:p>
-            <w:pPr>
-              <w:widowControl/>
-              <w:rPr>
-                <w:rFonts w:ascii="Times New Roman" w:eastAsia="Times New Roman" w:hAnsi="Times New Roman" w:cs="Times New Roman"/>
-                <w:b/>
-                <w:bCs/>
-                <w:color w:val="0A0A0A"/>
-                <w:kern w:val="0"/>
-                <w:sz w:val="20"/>
-                <w:szCs w:val="20"/>
-              </w:rPr>
-            </w:pPr>
-            <w:r>
-              <w:rPr>
-                <w:rFonts w:ascii="Apple Color Emoji" w:eastAsia="Times New Roman" w:hAnsi="Apple Color Emoji" w:cs="Apple Color Emoji"/>
-                <w:b/>
-                <w:bCs/>
-                <w:color w:val="0A0A0A"/>
-                <w:kern w:val="0"/>
-                <w:sz w:val="20"/>
-                <w:szCs w:val="20"/>
-              </w:rPr>
-              <w:t>✅</w:t>
-            </w:r>
-            <w:r>
-              <w:rPr>
-                <w:rFonts w:ascii="Times New Roman" w:eastAsia="Times New Roman" w:hAnsi="Times New Roman" w:cs="Times New Roman"/>
-                <w:b/>
-                <w:bCs/>
-                <w:color w:val="0A0A0A"/>
-                <w:kern w:val="0"/>
-                <w:sz w:val="20"/>
-                <w:szCs w:val="20"/>
-              </w:rPr>
-              <w:t xml:space="preserve"> Acceptance Criteria</w:t>
-            </w:r>
-          </w:p>
-        </w:tc>
-        <w:tc>
-          <w:tcPr>
-            <w:tcW w:w="8505" w:type="dxa"/>
-            <w:tcBorders>
-              <w:top w:val="single" w:sz="6" w:space="0" w:color="333333"/>
-              <w:left w:val="single" w:sz="6" w:space="0" w:color="333333"/>
-              <w:bottom w:val="single" w:sz="6" w:space="0" w:color="333333"/>
-              <w:right w:val="single" w:sz="6" w:space="0" w:color="333333"/>
-            </w:tcBorders>
-            <w:tcMar>
-              <w:top w:w="90" w:type="dxa"/>
-              <w:left w:w="195" w:type="dxa"/>
-              <w:bottom w:w="90" w:type="dxa"/>
-              <w:right w:w="195" w:type="dxa"/>
-            </w:tcMar>
-            <w:hideMark/>
-          </w:tcPr>
-          <w:p>
-            <w:pPr>
-              <w:widowControl/>
-              <w:spacing w:line="160" w:lineRule="exact"/>
-              <w:jc w:val="both"/>
-              <w:rPr>
-                <w:rFonts w:ascii="Times New Roman" w:eastAsia="Times New Roman" w:hAnsi="Times New Roman" w:cs="Times New Roman"/>
-                <w:i/>
-                <w:iCs/>
-                <w:color w:val="0A0A0A"/>
-                <w:kern w:val="0"/>
-                <w:sz w:val="16"/>
-                <w:szCs w:val="16"/>
-              </w:rPr>
-            </w:pPr>
-            <w:r>
-              <w:rPr>
-                <w:rFonts w:ascii="Times New Roman" w:eastAsia="Times New Roman" w:hAnsi="Times New Roman" w:cs="Times New Roman"/>
-                <w:i/>
-                <w:iCs/>
-                <w:color w:val="0A0A0A"/>
-                <w:kern w:val="0"/>
-                <w:sz w:val="16"/>
-                <w:szCs w:val="16"/>
-              </w:rPr>
-              <w:t>Write 3–5 testable conditions (items that can be checked as Pass/Fail).</w:t>
-            </w:r>
-          </w:p>
-        </w:tc>
-      </w:tr>
-      <w:tr>
-        <w:trPr>
-          <w:trHeight w:val="830"/>
-        </w:trPr>
-        <w:tc>
-          <w:tcPr>
-            <w:tcW w:w="1977" w:type="dxa"/>
-            <w:tcBorders>
-              <w:top w:val="single" w:sz="6" w:space="0" w:color="333333"/>
-              <w:left w:val="single" w:sz="6" w:space="0" w:color="333333"/>
-              <w:bottom w:val="single" w:sz="6" w:space="0" w:color="333333"/>
-              <w:right w:val="single" w:sz="6" w:space="0" w:color="333333"/>
-            </w:tcBorders>
-            <w:tcMar>
-              <w:top w:w="90" w:type="dxa"/>
-              <w:left w:w="195" w:type="dxa"/>
-              <w:bottom w:w="90" w:type="dxa"/>
-              <w:right w:w="195" w:type="dxa"/>
-            </w:tcMar>
-            <w:vAlign w:val="center"/>
-            <w:hideMark/>
-          </w:tcPr>
-          <w:p>
-            <w:pPr>
-              <w:widowControl/>
-              <w:rPr>
-                <w:rFonts w:ascii="Times New Roman" w:eastAsia="Times New Roman" w:hAnsi="Times New Roman" w:cs="Times New Roman"/>
-                <w:b/>
-                <w:bCs/>
-                <w:color w:val="0A0A0A"/>
-                <w:kern w:val="0"/>
-                <w:sz w:val="20"/>
-                <w:szCs w:val="20"/>
-              </w:rPr>
-            </w:pPr>
-            <w:r>
-              <w:rPr>
-                <w:rFonts w:ascii="Apple Color Emoji" w:eastAsia="Times New Roman" w:hAnsi="Apple Color Emoji" w:cs="Apple Color Emoji"/>
-                <w:b/>
-                <w:bCs/>
-                <w:color w:val="0A0A0A"/>
-                <w:kern w:val="0"/>
-                <w:sz w:val="20"/>
-                <w:szCs w:val="20"/>
-              </w:rPr>
-              <w:t>💬</w:t>
-            </w:r>
-            <w:r>
-              <w:rPr>
-                <w:rFonts w:ascii="Times New Roman" w:eastAsia="Times New Roman" w:hAnsi="Times New Roman" w:cs="Times New Roman"/>
-                <w:b/>
-                <w:bCs/>
-                <w:color w:val="0A0A0A"/>
-                <w:kern w:val="0"/>
-                <w:sz w:val="20"/>
-                <w:szCs w:val="20"/>
-              </w:rPr>
-              <w:t xml:space="preserve"> Prompt Writing Area</w:t>
-            </w:r>
-          </w:p>
-        </w:tc>
-        <w:tc>
-          <w:tcPr>
-            <w:tcW w:w="8505" w:type="dxa"/>
-            <w:tcBorders>
-              <w:top w:val="single" w:sz="6" w:space="0" w:color="333333"/>
-              <w:left w:val="single" w:sz="6" w:space="0" w:color="333333"/>
-              <w:bottom w:val="single" w:sz="6" w:space="0" w:color="333333"/>
-              <w:right w:val="single" w:sz="6" w:space="0" w:color="333333"/>
-            </w:tcBorders>
-            <w:tcMar>
-              <w:top w:w="90" w:type="dxa"/>
-              <w:left w:w="195" w:type="dxa"/>
-              <w:bottom w:w="90" w:type="dxa"/>
-              <w:right w:w="195" w:type="dxa"/>
-            </w:tcMar>
-            <w:hideMark/>
-          </w:tcPr>
-          <w:p>
-            <w:pPr>
-              <w:widowControl/>
-              <w:spacing w:line="160" w:lineRule="exact"/>
-              <w:jc w:val="both"/>
-              <w:rPr>
-                <w:rFonts w:ascii="Times New Roman" w:eastAsia="Times New Roman" w:hAnsi="Times New Roman" w:cs="Times New Roman"/>
-                <w:i/>
-                <w:iCs/>
-                <w:color w:val="0A0A0A"/>
-                <w:kern w:val="0"/>
-                <w:sz w:val="16"/>
-                <w:szCs w:val="16"/>
-              </w:rPr>
-            </w:pPr>
-            <w:r>
-              <w:rPr>
-                <w:rFonts w:ascii="Times New Roman" w:eastAsia="Times New Roman" w:hAnsi="Times New Roman" w:cs="Times New Roman"/>
-                <w:i/>
-                <w:iCs/>
-                <w:color w:val="0A0A0A"/>
-                <w:kern w:val="0"/>
-                <w:sz w:val="16"/>
-                <w:szCs w:val="16"/>
-              </w:rPr>
-              <w:t>Combine the above four sections into one complete structured prompt for the AI.</w:t>
-            </w:r>
-          </w:p>
-        </w:tc>
-      </w:tr>
-      <w:tr>
-        <w:trPr>
-          <w:trHeight w:val="830"/>
+          <w:trHeight w:val="2000"/>
         </w:trPr>
         <w:tc>
           <w:tcPr>
@@ -3745,6 +2982,7 @@
         <w:dstrike w:val="0"/>
         <w:noProof w:val="0"/>
         <w:vanish w:val="0"/>
+        <w:color w:val="000000"/>
         <w:spacing w:val="0"/>
         <w:position w:val="0"/>
         <w:u w:val="none"/>
@@ -3764,11 +3002,6 @@
           <w14:prstDash w14:val="solid"/>
           <w14:bevel/>
         </w14:textOutline>
-        <w14:textFill>
-          <w14:solidFill>
-            <w14:srgbClr w14:val="000000"/>
-          </w14:solidFill>
-        </w14:textFill>
         <w14:scene3d>
           <w14:camera w14:prst="orthographicFront"/>
           <w14:lightRig w14:rig="threePt" w14:dir="t">

</xml_diff>

<commit_message>
Update Vibe Coding 1.docx content
Modified the contents of Vibe Coding 1.docx. Review the document for specific changes.
</commit_message>
<xml_diff>
--- a/ESP32 & Vibe Coding/Vibe Coding：AI 輔助編程速成/Vibe Coding 1.docx
+++ b/ESP32 & Vibe Coding/Vibe Coding：AI 輔助編程速成/Vibe Coding 1.docx
@@ -18,18 +18,16 @@
       <w:r>
         <w:rPr>
           <w:rFonts w:ascii="Times New Roman" w:hAnsi="Times New Roman" w:cs="Times New Roman"/>
+          <w:b/>
+          <w:bCs/>
         </w:rPr>
-        <w:t>ESP32 Breathing Light: Bringing Life to LED with AI</w:t>
+        <w:t>ESP32 Breathing Light: Bringing Life to LED with AI.</w:t>
       </w:r>
       <w:r>
         <w:rPr>
           <w:rFonts w:ascii="Times New Roman" w:hAnsi="Times New Roman" w:cs="Times New Roman"/>
-        </w:rPr>
-        <w:t>.</w:t>
-      </w:r>
-      <w:r>
-        <w:rPr>
-          <w:rFonts w:ascii="Times New Roman" w:hAnsi="Times New Roman" w:cs="Times New Roman"/>
+          <w:b/>
+          <w:bCs/>
         </w:rPr>
         <w:br/>
       </w:r>
@@ -801,6 +799,320 @@
     </w:tbl>
     <w:p>
       <w:pPr>
+        <w:widowControl/>
+        <w:rPr>
+          <w:rFonts w:ascii="Times New Roman" w:hAnsi="Times New Roman" w:cs="Times New Roman"/>
+        </w:rPr>
+      </w:pPr>
+    </w:p>
+    <w:p>
+      <w:pPr>
+        <w:widowControl/>
+        <w:rPr>
+          <w:rFonts w:ascii="Times New Roman" w:hAnsi="Times New Roman" w:cs="Times New Roman"/>
+          <w:b/>
+          <w:bCs/>
+        </w:rPr>
+      </w:pPr>
+      <w:r>
+        <w:rPr>
+          <w:rFonts w:ascii="Times New Roman" w:hAnsi="Times New Roman" w:cs="Times New Roman"/>
+          <w:b/>
+          <w:bCs/>
+        </w:rPr>
+        <w:t>Vibe coding Processing:</w:t>
+      </w:r>
+    </w:p>
+    <w:p>
+      <w:pPr>
+        <w:widowControl/>
+        <w:ind w:firstLine="425"/>
+        <w:rPr>
+          <w:rFonts w:ascii="Times New Roman" w:eastAsia="新細明體" w:hAnsi="Times New Roman" w:cs="Times New Roman"/>
+        </w:rPr>
+      </w:pPr>
+      <w:r>
+        <w:rPr>
+          <w:rFonts w:ascii="Times New Roman" w:eastAsia="新細明體" w:hAnsi="Times New Roman" w:cs="Times New Roman"/>
+        </w:rPr>
+        <w:t>Print-screen or export link of AI tools(</w:t>
+      </w:r>
+      <w:r>
+        <w:rPr>
+          <w:rFonts w:ascii="Times New Roman" w:eastAsia="新細明體" w:hAnsi="Times New Roman" w:cs="Times New Roman" w:hint="eastAsia"/>
+        </w:rPr>
+        <w:t>截圖或匯出連結</w:t>
+      </w:r>
+      <w:r>
+        <w:rPr>
+          <w:rFonts w:ascii="Times New Roman" w:eastAsia="新細明體" w:hAnsi="Times New Roman" w:cs="Times New Roman"/>
+        </w:rPr>
+        <w:t>)</w:t>
+      </w:r>
+    </w:p>
+    <w:p>
+      <w:pPr>
+        <w:widowControl/>
+        <w:rPr>
+          <w:rFonts w:ascii="Times New Roman" w:eastAsia="新細明體" w:hAnsi="Times New Roman" w:cs="Times New Roman"/>
+        </w:rPr>
+      </w:pPr>
+      <w:r>
+        <w:rPr>
+          <w:rFonts w:ascii="Times New Roman" w:eastAsia="新細明體" w:hAnsi="Times New Roman" w:cs="Times New Roman"/>
+        </w:rPr>
+        <w:tab/>
+        <w:t>Remark of prompt</w:t>
+      </w:r>
+      <w:r>
+        <w:rPr>
+          <w:rFonts w:ascii="Times New Roman" w:eastAsia="新細明體" w:hAnsi="Times New Roman"/>
+        </w:rPr>
+        <w:t xml:space="preserve"> </w:t>
+      </w:r>
+      <w:r>
+        <w:rPr>
+          <w:rFonts w:ascii="Times New Roman" w:eastAsia="新細明體" w:hAnsi="Times New Roman" w:cs="Times New Roman"/>
+        </w:rPr>
+        <w:t>iteration:</w:t>
+      </w:r>
+    </w:p>
+    <w:tbl>
+      <w:tblPr>
+        <w:tblStyle w:val="a7"/>
+        <w:tblW w:w="0" w:type="auto"/>
+        <w:tblInd w:w="562" w:type="dxa"/>
+        <w:tblLook w:val="04A0" w:firstRow="1" w:lastRow="0" w:firstColumn="1" w:lastColumn="0" w:noHBand="0" w:noVBand="1"/>
+      </w:tblPr>
+      <w:tblGrid>
+        <w:gridCol w:w="993"/>
+        <w:gridCol w:w="2894"/>
+        <w:gridCol w:w="2457"/>
+        <w:gridCol w:w="3166"/>
+      </w:tblGrid>
+      <w:tr>
+        <w:tc>
+          <w:tcPr>
+            <w:tcW w:w="993" w:type="dxa"/>
+          </w:tcPr>
+          <w:p>
+            <w:pPr>
+              <w:widowControl/>
+              <w:rPr>
+                <w:rFonts w:ascii="Times New Roman" w:eastAsia="新細明體" w:hAnsi="Times New Roman" w:cs="Times New Roman"/>
+              </w:rPr>
+            </w:pPr>
+            <w:r>
+              <w:rPr>
+                <w:rFonts w:ascii="Times New Roman" w:eastAsia="新細明體" w:hAnsi="Times New Roman" w:cs="Times New Roman"/>
+              </w:rPr>
+              <w:t>Version</w:t>
+            </w:r>
+          </w:p>
+        </w:tc>
+        <w:tc>
+          <w:tcPr>
+            <w:tcW w:w="2894" w:type="dxa"/>
+          </w:tcPr>
+          <w:p>
+            <w:pPr>
+              <w:widowControl/>
+              <w:rPr>
+                <w:rFonts w:ascii="Times New Roman" w:eastAsia="新細明體" w:hAnsi="Times New Roman" w:cs="Times New Roman"/>
+              </w:rPr>
+            </w:pPr>
+            <w:r>
+              <w:rPr>
+                <w:rFonts w:ascii="Times New Roman" w:eastAsia="新細明體" w:hAnsi="Times New Roman" w:cs="Times New Roman"/>
+              </w:rPr>
+              <w:t>Remark of AI output</w:t>
+            </w:r>
+          </w:p>
+        </w:tc>
+        <w:tc>
+          <w:tcPr>
+            <w:tcW w:w="2457" w:type="dxa"/>
+          </w:tcPr>
+          <w:p>
+            <w:pPr>
+              <w:widowControl/>
+              <w:rPr>
+                <w:rFonts w:ascii="Times New Roman" w:eastAsia="新細明體" w:hAnsi="Times New Roman" w:cs="Times New Roman"/>
+              </w:rPr>
+            </w:pPr>
+            <w:r>
+              <w:rPr>
+                <w:rFonts w:ascii="Times New Roman" w:eastAsia="新細明體" w:hAnsi="Times New Roman" w:cs="Times New Roman"/>
+              </w:rPr>
+              <w:t>Testing Result</w:t>
+            </w:r>
+          </w:p>
+        </w:tc>
+        <w:tc>
+          <w:tcPr>
+            <w:tcW w:w="3166" w:type="dxa"/>
+          </w:tcPr>
+          <w:p>
+            <w:pPr>
+              <w:widowControl/>
+              <w:rPr>
+                <w:rFonts w:ascii="Times New Roman" w:eastAsia="新細明體" w:hAnsi="Times New Roman" w:cs="Times New Roman"/>
+              </w:rPr>
+            </w:pPr>
+            <w:r>
+              <w:rPr>
+                <w:rFonts w:ascii="Times New Roman" w:eastAsia="新細明體" w:hAnsi="Times New Roman" w:cs="Times New Roman"/>
+              </w:rPr>
+              <w:t>Remark of improvement</w:t>
+            </w:r>
+          </w:p>
+        </w:tc>
+      </w:tr>
+      <w:tr>
+        <w:tc>
+          <w:tcPr>
+            <w:tcW w:w="993" w:type="dxa"/>
+          </w:tcPr>
+          <w:p>
+            <w:pPr>
+              <w:widowControl/>
+              <w:rPr>
+                <w:rFonts w:ascii="Times New Roman" w:eastAsia="新細明體" w:hAnsi="Times New Roman" w:cs="Times New Roman"/>
+              </w:rPr>
+            </w:pPr>
+            <w:r>
+              <w:rPr>
+                <w:rFonts w:ascii="Times New Roman" w:eastAsia="新細明體" w:hAnsi="Times New Roman" w:cs="Times New Roman"/>
+              </w:rPr>
+              <w:t>V1</w:t>
+            </w:r>
+          </w:p>
+        </w:tc>
+        <w:tc>
+          <w:tcPr>
+            <w:tcW w:w="2894" w:type="dxa"/>
+          </w:tcPr>
+          <w:p>
+            <w:pPr>
+              <w:widowControl/>
+              <w:rPr>
+                <w:rFonts w:ascii="Times New Roman" w:eastAsia="新細明體" w:hAnsi="Times New Roman" w:cs="Times New Roman"/>
+              </w:rPr>
+            </w:pPr>
+          </w:p>
+        </w:tc>
+        <w:tc>
+          <w:tcPr>
+            <w:tcW w:w="2457" w:type="dxa"/>
+          </w:tcPr>
+          <w:p>
+            <w:pPr>
+              <w:widowControl/>
+              <w:rPr>
+                <w:rFonts w:ascii="Times New Roman" w:eastAsia="新細明體" w:hAnsi="Times New Roman" w:cs="Times New Roman"/>
+              </w:rPr>
+            </w:pPr>
+          </w:p>
+        </w:tc>
+        <w:tc>
+          <w:tcPr>
+            <w:tcW w:w="3166" w:type="dxa"/>
+          </w:tcPr>
+          <w:p>
+            <w:pPr>
+              <w:widowControl/>
+              <w:rPr>
+                <w:rFonts w:ascii="Times New Roman" w:eastAsia="新細明體" w:hAnsi="Times New Roman" w:cs="Times New Roman"/>
+              </w:rPr>
+            </w:pPr>
+          </w:p>
+        </w:tc>
+      </w:tr>
+      <w:tr>
+        <w:tc>
+          <w:tcPr>
+            <w:tcW w:w="993" w:type="dxa"/>
+          </w:tcPr>
+          <w:p>
+            <w:pPr>
+              <w:widowControl/>
+              <w:rPr>
+                <w:rFonts w:ascii="Times New Roman" w:eastAsia="新細明體" w:hAnsi="Times New Roman" w:cs="Times New Roman"/>
+              </w:rPr>
+            </w:pPr>
+            <w:r>
+              <w:rPr>
+                <w:rFonts w:ascii="Times New Roman" w:eastAsia="新細明體" w:hAnsi="Times New Roman" w:cs="Times New Roman"/>
+              </w:rPr>
+              <w:t>V2</w:t>
+            </w:r>
+          </w:p>
+        </w:tc>
+        <w:tc>
+          <w:tcPr>
+            <w:tcW w:w="2894" w:type="dxa"/>
+          </w:tcPr>
+          <w:p>
+            <w:pPr>
+              <w:widowControl/>
+              <w:rPr>
+                <w:rFonts w:ascii="Times New Roman" w:eastAsia="新細明體" w:hAnsi="Times New Roman" w:cs="Times New Roman"/>
+              </w:rPr>
+            </w:pPr>
+          </w:p>
+        </w:tc>
+        <w:tc>
+          <w:tcPr>
+            <w:tcW w:w="2457" w:type="dxa"/>
+          </w:tcPr>
+          <w:p>
+            <w:pPr>
+              <w:widowControl/>
+              <w:rPr>
+                <w:rFonts w:ascii="Times New Roman" w:eastAsia="新細明體" w:hAnsi="Times New Roman" w:cs="Times New Roman"/>
+              </w:rPr>
+            </w:pPr>
+          </w:p>
+        </w:tc>
+        <w:tc>
+          <w:tcPr>
+            <w:tcW w:w="3166" w:type="dxa"/>
+          </w:tcPr>
+          <w:p>
+            <w:pPr>
+              <w:widowControl/>
+              <w:rPr>
+                <w:rFonts w:ascii="Times New Roman" w:eastAsia="新細明體" w:hAnsi="Times New Roman" w:cs="Times New Roman"/>
+              </w:rPr>
+            </w:pPr>
+          </w:p>
+        </w:tc>
+      </w:tr>
+    </w:tbl>
+    <w:p>
+      <w:pPr>
+        <w:widowControl/>
+        <w:rPr>
+          <w:rFonts w:ascii="Times New Roman" w:hAnsi="Times New Roman" w:cs="Times New Roman"/>
+        </w:rPr>
+      </w:pPr>
+    </w:p>
+    <w:p>
+      <w:pPr>
+        <w:widowControl/>
+        <w:rPr>
+          <w:rFonts w:ascii="Times New Roman" w:hAnsi="Times New Roman" w:cs="Times New Roman"/>
+        </w:rPr>
+      </w:pPr>
+      <w:r>
+        <w:rPr>
+          <w:rFonts w:ascii="Times New Roman" w:hAnsi="Times New Roman" w:cs="Times New Roman"/>
+        </w:rPr>
+        <w:br w:type="page"/>
+      </w:r>
+    </w:p>
+    <w:p>
+      <w:pPr>
         <w:pStyle w:val="a8"/>
         <w:widowControl/>
         <w:numPr>
@@ -810,41 +1122,24 @@
         <w:ind w:leftChars="0"/>
         <w:rPr>
           <w:rFonts w:ascii="Times New Roman" w:hAnsi="Times New Roman" w:cs="Times New Roman"/>
+          <w:b/>
+          <w:bCs/>
         </w:rPr>
       </w:pPr>
       <w:r>
         <w:rPr>
           <w:rFonts w:ascii="Times New Roman" w:hAnsi="Times New Roman" w:cs="Times New Roman"/>
+          <w:b/>
+          <w:bCs/>
         </w:rPr>
-        <w:t xml:space="preserve">ESP32 </w:t>
+        <w:lastRenderedPageBreak/>
+        <w:t xml:space="preserve">ESP32 Traffic Light </w:t>
       </w:r>
       <w:r>
         <w:rPr>
           <w:rFonts w:ascii="Times New Roman" w:hAnsi="Times New Roman" w:cs="Times New Roman"/>
-        </w:rPr>
-        <w:t>Traffic</w:t>
-      </w:r>
-      <w:r>
-        <w:rPr>
-          <w:rFonts w:ascii="Times New Roman" w:hAnsi="Times New Roman" w:cs="Times New Roman"/>
-        </w:rPr>
-        <w:t xml:space="preserve"> </w:t>
-      </w:r>
-      <w:r>
-        <w:rPr>
-          <w:rFonts w:ascii="Times New Roman" w:hAnsi="Times New Roman" w:cs="Times New Roman"/>
-        </w:rPr>
-        <w:t>Light</w:t>
-      </w:r>
-      <w:r>
-        <w:rPr>
-          <w:rFonts w:ascii="Times New Roman" w:hAnsi="Times New Roman" w:cs="Times New Roman"/>
-        </w:rPr>
-        <w:t xml:space="preserve"> </w:t>
-      </w:r>
-      <w:r>
-        <w:rPr>
-          <w:rFonts w:ascii="Times New Roman" w:hAnsi="Times New Roman" w:cs="Times New Roman"/>
+          <w:b/>
+          <w:bCs/>
         </w:rPr>
         <w:br/>
       </w:r>
@@ -1611,9 +1906,285 @@
         <w:widowControl/>
         <w:rPr>
           <w:rFonts w:ascii="Times New Roman" w:hAnsi="Times New Roman" w:cs="Times New Roman"/>
+          <w:b/>
+          <w:bCs/>
         </w:rPr>
       </w:pPr>
+      <w:r>
+        <w:rPr>
+          <w:rFonts w:ascii="Times New Roman" w:hAnsi="Times New Roman" w:cs="Times New Roman"/>
+          <w:b/>
+          <w:bCs/>
+        </w:rPr>
+        <w:t>Vibe coding Processing:</w:t>
+      </w:r>
     </w:p>
+    <w:p>
+      <w:pPr>
+        <w:widowControl/>
+        <w:ind w:firstLine="425"/>
+        <w:rPr>
+          <w:rFonts w:ascii="Times New Roman" w:eastAsia="新細明體" w:hAnsi="Times New Roman" w:cs="Times New Roman"/>
+        </w:rPr>
+      </w:pPr>
+      <w:r>
+        <w:rPr>
+          <w:rFonts w:ascii="Times New Roman" w:eastAsia="新細明體" w:hAnsi="Times New Roman" w:cs="Times New Roman"/>
+        </w:rPr>
+        <w:t>Print-screen or export link of AI tools(</w:t>
+      </w:r>
+      <w:r>
+        <w:rPr>
+          <w:rFonts w:ascii="Times New Roman" w:eastAsia="新細明體" w:hAnsi="Times New Roman" w:cs="Times New Roman" w:hint="eastAsia"/>
+        </w:rPr>
+        <w:t>截圖或匯出連結</w:t>
+      </w:r>
+      <w:r>
+        <w:rPr>
+          <w:rFonts w:ascii="Times New Roman" w:eastAsia="新細明體" w:hAnsi="Times New Roman" w:cs="Times New Roman"/>
+        </w:rPr>
+        <w:t>)</w:t>
+      </w:r>
+    </w:p>
+    <w:p>
+      <w:pPr>
+        <w:widowControl/>
+        <w:rPr>
+          <w:rFonts w:ascii="Times New Roman" w:eastAsia="新細明體" w:hAnsi="Times New Roman" w:cs="Times New Roman"/>
+        </w:rPr>
+      </w:pPr>
+      <w:r>
+        <w:rPr>
+          <w:rFonts w:ascii="Times New Roman" w:eastAsia="新細明體" w:hAnsi="Times New Roman" w:cs="Times New Roman"/>
+        </w:rPr>
+        <w:tab/>
+        <w:t>Remark of prompt</w:t>
+      </w:r>
+      <w:r>
+        <w:rPr>
+          <w:rFonts w:ascii="Times New Roman" w:eastAsia="新細明體" w:hAnsi="Times New Roman"/>
+        </w:rPr>
+        <w:t xml:space="preserve"> </w:t>
+      </w:r>
+      <w:r>
+        <w:rPr>
+          <w:rFonts w:ascii="Times New Roman" w:eastAsia="新細明體" w:hAnsi="Times New Roman" w:cs="Times New Roman"/>
+        </w:rPr>
+        <w:t>iteration:</w:t>
+      </w:r>
+    </w:p>
+    <w:tbl>
+      <w:tblPr>
+        <w:tblStyle w:val="a7"/>
+        <w:tblW w:w="0" w:type="auto"/>
+        <w:tblInd w:w="562" w:type="dxa"/>
+        <w:tblLook w:val="04A0" w:firstRow="1" w:lastRow="0" w:firstColumn="1" w:lastColumn="0" w:noHBand="0" w:noVBand="1"/>
+      </w:tblPr>
+      <w:tblGrid>
+        <w:gridCol w:w="993"/>
+        <w:gridCol w:w="2894"/>
+        <w:gridCol w:w="2457"/>
+        <w:gridCol w:w="3166"/>
+      </w:tblGrid>
+      <w:tr>
+        <w:tc>
+          <w:tcPr>
+            <w:tcW w:w="993" w:type="dxa"/>
+          </w:tcPr>
+          <w:p>
+            <w:pPr>
+              <w:widowControl/>
+              <w:rPr>
+                <w:rFonts w:ascii="Times New Roman" w:eastAsia="新細明體" w:hAnsi="Times New Roman" w:cs="Times New Roman"/>
+              </w:rPr>
+            </w:pPr>
+            <w:r>
+              <w:rPr>
+                <w:rFonts w:ascii="Times New Roman" w:eastAsia="新細明體" w:hAnsi="Times New Roman" w:cs="Times New Roman"/>
+              </w:rPr>
+              <w:t>Version</w:t>
+            </w:r>
+          </w:p>
+        </w:tc>
+        <w:tc>
+          <w:tcPr>
+            <w:tcW w:w="2894" w:type="dxa"/>
+          </w:tcPr>
+          <w:p>
+            <w:pPr>
+              <w:widowControl/>
+              <w:rPr>
+                <w:rFonts w:ascii="Times New Roman" w:eastAsia="新細明體" w:hAnsi="Times New Roman" w:cs="Times New Roman"/>
+              </w:rPr>
+            </w:pPr>
+            <w:r>
+              <w:rPr>
+                <w:rFonts w:ascii="Times New Roman" w:eastAsia="新細明體" w:hAnsi="Times New Roman" w:cs="Times New Roman"/>
+              </w:rPr>
+              <w:t>Remark of AI output</w:t>
+            </w:r>
+          </w:p>
+        </w:tc>
+        <w:tc>
+          <w:tcPr>
+            <w:tcW w:w="2457" w:type="dxa"/>
+          </w:tcPr>
+          <w:p>
+            <w:pPr>
+              <w:widowControl/>
+              <w:rPr>
+                <w:rFonts w:ascii="Times New Roman" w:eastAsia="新細明體" w:hAnsi="Times New Roman" w:cs="Times New Roman"/>
+              </w:rPr>
+            </w:pPr>
+            <w:r>
+              <w:rPr>
+                <w:rFonts w:ascii="Times New Roman" w:eastAsia="新細明體" w:hAnsi="Times New Roman" w:cs="Times New Roman"/>
+              </w:rPr>
+              <w:t>Testing Result</w:t>
+            </w:r>
+          </w:p>
+        </w:tc>
+        <w:tc>
+          <w:tcPr>
+            <w:tcW w:w="3166" w:type="dxa"/>
+          </w:tcPr>
+          <w:p>
+            <w:pPr>
+              <w:widowControl/>
+              <w:rPr>
+                <w:rFonts w:ascii="Times New Roman" w:eastAsia="新細明體" w:hAnsi="Times New Roman" w:cs="Times New Roman"/>
+              </w:rPr>
+            </w:pPr>
+            <w:r>
+              <w:rPr>
+                <w:rFonts w:ascii="Times New Roman" w:eastAsia="新細明體" w:hAnsi="Times New Roman" w:cs="Times New Roman"/>
+              </w:rPr>
+              <w:t>Remark of improvement</w:t>
+            </w:r>
+          </w:p>
+        </w:tc>
+      </w:tr>
+      <w:tr>
+        <w:tc>
+          <w:tcPr>
+            <w:tcW w:w="993" w:type="dxa"/>
+          </w:tcPr>
+          <w:p>
+            <w:pPr>
+              <w:widowControl/>
+              <w:rPr>
+                <w:rFonts w:ascii="Times New Roman" w:eastAsia="新細明體" w:hAnsi="Times New Roman" w:cs="Times New Roman"/>
+              </w:rPr>
+            </w:pPr>
+            <w:r>
+              <w:rPr>
+                <w:rFonts w:ascii="Times New Roman" w:eastAsia="新細明體" w:hAnsi="Times New Roman" w:cs="Times New Roman"/>
+              </w:rPr>
+              <w:t>V1</w:t>
+            </w:r>
+          </w:p>
+        </w:tc>
+        <w:tc>
+          <w:tcPr>
+            <w:tcW w:w="2894" w:type="dxa"/>
+          </w:tcPr>
+          <w:p>
+            <w:pPr>
+              <w:widowControl/>
+              <w:rPr>
+                <w:rFonts w:ascii="Times New Roman" w:eastAsia="新細明體" w:hAnsi="Times New Roman" w:cs="Times New Roman"/>
+              </w:rPr>
+            </w:pPr>
+          </w:p>
+        </w:tc>
+        <w:tc>
+          <w:tcPr>
+            <w:tcW w:w="2457" w:type="dxa"/>
+          </w:tcPr>
+          <w:p>
+            <w:pPr>
+              <w:widowControl/>
+              <w:rPr>
+                <w:rFonts w:ascii="Times New Roman" w:eastAsia="新細明體" w:hAnsi="Times New Roman" w:cs="Times New Roman"/>
+              </w:rPr>
+            </w:pPr>
+          </w:p>
+        </w:tc>
+        <w:tc>
+          <w:tcPr>
+            <w:tcW w:w="3166" w:type="dxa"/>
+          </w:tcPr>
+          <w:p>
+            <w:pPr>
+              <w:widowControl/>
+              <w:rPr>
+                <w:rFonts w:ascii="Times New Roman" w:eastAsia="新細明體" w:hAnsi="Times New Roman" w:cs="Times New Roman"/>
+              </w:rPr>
+            </w:pPr>
+          </w:p>
+        </w:tc>
+      </w:tr>
+      <w:tr>
+        <w:tc>
+          <w:tcPr>
+            <w:tcW w:w="993" w:type="dxa"/>
+          </w:tcPr>
+          <w:p>
+            <w:pPr>
+              <w:widowControl/>
+              <w:rPr>
+                <w:rFonts w:ascii="Times New Roman" w:eastAsia="新細明體" w:hAnsi="Times New Roman" w:cs="Times New Roman"/>
+              </w:rPr>
+            </w:pPr>
+            <w:r>
+              <w:rPr>
+                <w:rFonts w:ascii="Times New Roman" w:eastAsia="新細明體" w:hAnsi="Times New Roman" w:cs="Times New Roman"/>
+              </w:rPr>
+              <w:t>V2</w:t>
+            </w:r>
+          </w:p>
+        </w:tc>
+        <w:tc>
+          <w:tcPr>
+            <w:tcW w:w="2894" w:type="dxa"/>
+          </w:tcPr>
+          <w:p>
+            <w:pPr>
+              <w:widowControl/>
+              <w:rPr>
+                <w:rFonts w:ascii="Times New Roman" w:eastAsia="新細明體" w:hAnsi="Times New Roman" w:cs="Times New Roman"/>
+              </w:rPr>
+            </w:pPr>
+          </w:p>
+        </w:tc>
+        <w:tc>
+          <w:tcPr>
+            <w:tcW w:w="2457" w:type="dxa"/>
+          </w:tcPr>
+          <w:p>
+            <w:pPr>
+              <w:widowControl/>
+              <w:rPr>
+                <w:rFonts w:ascii="Times New Roman" w:eastAsia="新細明體" w:hAnsi="Times New Roman" w:cs="Times New Roman"/>
+              </w:rPr>
+            </w:pPr>
+          </w:p>
+        </w:tc>
+        <w:tc>
+          <w:tcPr>
+            <w:tcW w:w="3166" w:type="dxa"/>
+          </w:tcPr>
+          <w:p>
+            <w:pPr>
+              <w:widowControl/>
+              <w:rPr>
+                <w:rFonts w:ascii="Times New Roman" w:eastAsia="新細明體" w:hAnsi="Times New Roman" w:cs="Times New Roman"/>
+              </w:rPr>
+            </w:pPr>
+          </w:p>
+        </w:tc>
+      </w:tr>
+    </w:tbl>
     <w:p>
       <w:pPr>
         <w:widowControl/>
@@ -1621,6 +2192,24 @@
           <w:rFonts w:ascii="Times New Roman" w:hAnsi="Times New Roman" w:cs="Times New Roman"/>
         </w:rPr>
       </w:pPr>
+    </w:p>
+    <w:p>
+      <w:pPr>
+        <w:widowControl/>
+        <w:rPr>
+          <w:rFonts w:ascii="Times New Roman" w:hAnsi="Times New Roman" w:cs="Times New Roman"/>
+          <w:b/>
+          <w:bCs/>
+        </w:rPr>
+      </w:pPr>
+      <w:r>
+        <w:rPr>
+          <w:rFonts w:ascii="Times New Roman" w:hAnsi="Times New Roman" w:cs="Times New Roman"/>
+          <w:b/>
+          <w:bCs/>
+        </w:rPr>
+        <w:br w:type="page"/>
+      </w:r>
     </w:p>
     <w:p>
       <w:pPr>
@@ -1745,7 +2334,7 @@
       </w:tr>
       <w:tr>
         <w:trPr>
-          <w:trHeight w:val="1214"/>
+          <w:trHeight w:val="637"/>
         </w:trPr>
         <w:tc>
           <w:tcPr>
@@ -1853,7 +2442,7 @@
       </w:tr>
       <w:tr>
         <w:trPr>
-          <w:trHeight w:val="1503"/>
+          <w:trHeight w:val="642"/>
         </w:trPr>
         <w:tc>
           <w:tcPr>
@@ -1961,7 +2550,7 @@
       </w:tr>
       <w:tr>
         <w:trPr>
-          <w:trHeight w:val="3044"/>
+          <w:trHeight w:val="796"/>
         </w:trPr>
         <w:tc>
           <w:tcPr>
@@ -2177,7 +2766,7 @@
       </w:tr>
       <w:tr>
         <w:trPr>
-          <w:trHeight w:val="3633"/>
+          <w:trHeight w:val="665"/>
         </w:trPr>
         <w:tc>
           <w:tcPr>
@@ -2285,7 +2874,7 @@
       </w:tr>
       <w:tr>
         <w:trPr>
-          <w:trHeight w:val="2000"/>
+          <w:trHeight w:val="734"/>
         </w:trPr>
         <w:tc>
           <w:tcPr>
@@ -2392,6 +2981,298 @@
         </w:tc>
       </w:tr>
     </w:tbl>
+    <w:p>
+      <w:pPr>
+        <w:widowControl/>
+        <w:rPr>
+          <w:rFonts w:ascii="Times New Roman" w:hAnsi="Times New Roman" w:cs="Times New Roman"/>
+          <w:b/>
+          <w:bCs/>
+        </w:rPr>
+      </w:pPr>
+      <w:r>
+        <w:rPr>
+          <w:rFonts w:ascii="Times New Roman" w:hAnsi="Times New Roman" w:cs="Times New Roman"/>
+          <w:b/>
+          <w:bCs/>
+        </w:rPr>
+        <w:t>Vibe coding Processing:</w:t>
+      </w:r>
+    </w:p>
+    <w:p>
+      <w:pPr>
+        <w:widowControl/>
+        <w:ind w:firstLine="425"/>
+        <w:rPr>
+          <w:rFonts w:ascii="Times New Roman" w:eastAsia="新細明體" w:hAnsi="Times New Roman" w:cs="Times New Roman"/>
+        </w:rPr>
+      </w:pPr>
+      <w:r>
+        <w:rPr>
+          <w:rFonts w:ascii="Times New Roman" w:eastAsia="新細明體" w:hAnsi="Times New Roman" w:cs="Times New Roman"/>
+        </w:rPr>
+        <w:t>Print-screen or export link of AI tools(</w:t>
+      </w:r>
+      <w:r>
+        <w:rPr>
+          <w:rFonts w:ascii="Times New Roman" w:eastAsia="新細明體" w:hAnsi="Times New Roman" w:cs="Times New Roman" w:hint="eastAsia"/>
+        </w:rPr>
+        <w:t>截圖或匯出連結</w:t>
+      </w:r>
+      <w:r>
+        <w:rPr>
+          <w:rFonts w:ascii="Times New Roman" w:eastAsia="新細明體" w:hAnsi="Times New Roman" w:cs="Times New Roman"/>
+        </w:rPr>
+        <w:t>)</w:t>
+      </w:r>
+    </w:p>
+    <w:p>
+      <w:pPr>
+        <w:widowControl/>
+        <w:rPr>
+          <w:rFonts w:ascii="Times New Roman" w:eastAsia="新細明體" w:hAnsi="Times New Roman" w:cs="Times New Roman"/>
+        </w:rPr>
+      </w:pPr>
+      <w:r>
+        <w:rPr>
+          <w:rFonts w:ascii="Times New Roman" w:eastAsia="新細明體" w:hAnsi="Times New Roman" w:cs="Times New Roman"/>
+        </w:rPr>
+        <w:tab/>
+        <w:t>Remark of prompt</w:t>
+      </w:r>
+      <w:r>
+        <w:rPr>
+          <w:rFonts w:ascii="Times New Roman" w:eastAsia="新細明體" w:hAnsi="Times New Roman"/>
+        </w:rPr>
+        <w:t xml:space="preserve"> </w:t>
+      </w:r>
+      <w:r>
+        <w:rPr>
+          <w:rFonts w:ascii="Times New Roman" w:eastAsia="新細明體" w:hAnsi="Times New Roman" w:cs="Times New Roman"/>
+        </w:rPr>
+        <w:t>iteration:</w:t>
+      </w:r>
+    </w:p>
+    <w:tbl>
+      <w:tblPr>
+        <w:tblStyle w:val="a7"/>
+        <w:tblW w:w="0" w:type="auto"/>
+        <w:tblInd w:w="562" w:type="dxa"/>
+        <w:tblLook w:val="04A0" w:firstRow="1" w:lastRow="0" w:firstColumn="1" w:lastColumn="0" w:noHBand="0" w:noVBand="1"/>
+      </w:tblPr>
+      <w:tblGrid>
+        <w:gridCol w:w="993"/>
+        <w:gridCol w:w="2894"/>
+        <w:gridCol w:w="2457"/>
+        <w:gridCol w:w="3166"/>
+      </w:tblGrid>
+      <w:tr>
+        <w:tc>
+          <w:tcPr>
+            <w:tcW w:w="993" w:type="dxa"/>
+          </w:tcPr>
+          <w:p>
+            <w:pPr>
+              <w:widowControl/>
+              <w:rPr>
+                <w:rFonts w:ascii="Times New Roman" w:eastAsia="新細明體" w:hAnsi="Times New Roman" w:cs="Times New Roman"/>
+              </w:rPr>
+            </w:pPr>
+            <w:r>
+              <w:rPr>
+                <w:rFonts w:ascii="Times New Roman" w:eastAsia="新細明體" w:hAnsi="Times New Roman" w:cs="Times New Roman"/>
+              </w:rPr>
+              <w:t>Version</w:t>
+            </w:r>
+          </w:p>
+        </w:tc>
+        <w:tc>
+          <w:tcPr>
+            <w:tcW w:w="2894" w:type="dxa"/>
+          </w:tcPr>
+          <w:p>
+            <w:pPr>
+              <w:widowControl/>
+              <w:rPr>
+                <w:rFonts w:ascii="Times New Roman" w:eastAsia="新細明體" w:hAnsi="Times New Roman" w:cs="Times New Roman"/>
+              </w:rPr>
+            </w:pPr>
+            <w:r>
+              <w:rPr>
+                <w:rFonts w:ascii="Times New Roman" w:eastAsia="新細明體" w:hAnsi="Times New Roman" w:cs="Times New Roman"/>
+              </w:rPr>
+              <w:t>Remark of AI output</w:t>
+            </w:r>
+          </w:p>
+        </w:tc>
+        <w:tc>
+          <w:tcPr>
+            <w:tcW w:w="2457" w:type="dxa"/>
+          </w:tcPr>
+          <w:p>
+            <w:pPr>
+              <w:widowControl/>
+              <w:rPr>
+                <w:rFonts w:ascii="Times New Roman" w:eastAsia="新細明體" w:hAnsi="Times New Roman" w:cs="Times New Roman"/>
+              </w:rPr>
+            </w:pPr>
+            <w:r>
+              <w:rPr>
+                <w:rFonts w:ascii="Times New Roman" w:eastAsia="新細明體" w:hAnsi="Times New Roman" w:cs="Times New Roman"/>
+              </w:rPr>
+              <w:t>Testing Result</w:t>
+            </w:r>
+          </w:p>
+        </w:tc>
+        <w:tc>
+          <w:tcPr>
+            <w:tcW w:w="3166" w:type="dxa"/>
+          </w:tcPr>
+          <w:p>
+            <w:pPr>
+              <w:widowControl/>
+              <w:rPr>
+                <w:rFonts w:ascii="Times New Roman" w:eastAsia="新細明體" w:hAnsi="Times New Roman" w:cs="Times New Roman"/>
+              </w:rPr>
+            </w:pPr>
+            <w:r>
+              <w:rPr>
+                <w:rFonts w:ascii="Times New Roman" w:eastAsia="新細明體" w:hAnsi="Times New Roman" w:cs="Times New Roman"/>
+              </w:rPr>
+              <w:t>Remark of improvement</w:t>
+            </w:r>
+          </w:p>
+        </w:tc>
+      </w:tr>
+      <w:tr>
+        <w:tc>
+          <w:tcPr>
+            <w:tcW w:w="993" w:type="dxa"/>
+          </w:tcPr>
+          <w:p>
+            <w:pPr>
+              <w:widowControl/>
+              <w:rPr>
+                <w:rFonts w:ascii="Times New Roman" w:eastAsia="新細明體" w:hAnsi="Times New Roman" w:cs="Times New Roman"/>
+              </w:rPr>
+            </w:pPr>
+            <w:r>
+              <w:rPr>
+                <w:rFonts w:ascii="Times New Roman" w:eastAsia="新細明體" w:hAnsi="Times New Roman" w:cs="Times New Roman"/>
+              </w:rPr>
+              <w:t>V1</w:t>
+            </w:r>
+          </w:p>
+        </w:tc>
+        <w:tc>
+          <w:tcPr>
+            <w:tcW w:w="2894" w:type="dxa"/>
+          </w:tcPr>
+          <w:p>
+            <w:pPr>
+              <w:widowControl/>
+              <w:rPr>
+                <w:rFonts w:ascii="Times New Roman" w:eastAsia="新細明體" w:hAnsi="Times New Roman" w:cs="Times New Roman"/>
+              </w:rPr>
+            </w:pPr>
+          </w:p>
+        </w:tc>
+        <w:tc>
+          <w:tcPr>
+            <w:tcW w:w="2457" w:type="dxa"/>
+          </w:tcPr>
+          <w:p>
+            <w:pPr>
+              <w:widowControl/>
+              <w:rPr>
+                <w:rFonts w:ascii="Times New Roman" w:eastAsia="新細明體" w:hAnsi="Times New Roman" w:cs="Times New Roman"/>
+              </w:rPr>
+            </w:pPr>
+          </w:p>
+        </w:tc>
+        <w:tc>
+          <w:tcPr>
+            <w:tcW w:w="3166" w:type="dxa"/>
+          </w:tcPr>
+          <w:p>
+            <w:pPr>
+              <w:widowControl/>
+              <w:rPr>
+                <w:rFonts w:ascii="Times New Roman" w:eastAsia="新細明體" w:hAnsi="Times New Roman" w:cs="Times New Roman"/>
+              </w:rPr>
+            </w:pPr>
+          </w:p>
+        </w:tc>
+      </w:tr>
+      <w:tr>
+        <w:tc>
+          <w:tcPr>
+            <w:tcW w:w="993" w:type="dxa"/>
+          </w:tcPr>
+          <w:p>
+            <w:pPr>
+              <w:widowControl/>
+              <w:rPr>
+                <w:rFonts w:ascii="Times New Roman" w:eastAsia="新細明體" w:hAnsi="Times New Roman" w:cs="Times New Roman"/>
+              </w:rPr>
+            </w:pPr>
+            <w:r>
+              <w:rPr>
+                <w:rFonts w:ascii="Times New Roman" w:eastAsia="新細明體" w:hAnsi="Times New Roman" w:cs="Times New Roman"/>
+              </w:rPr>
+              <w:t>V2</w:t>
+            </w:r>
+          </w:p>
+        </w:tc>
+        <w:tc>
+          <w:tcPr>
+            <w:tcW w:w="2894" w:type="dxa"/>
+          </w:tcPr>
+          <w:p>
+            <w:pPr>
+              <w:widowControl/>
+              <w:rPr>
+                <w:rFonts w:ascii="Times New Roman" w:eastAsia="新細明體" w:hAnsi="Times New Roman" w:cs="Times New Roman"/>
+              </w:rPr>
+            </w:pPr>
+          </w:p>
+        </w:tc>
+        <w:tc>
+          <w:tcPr>
+            <w:tcW w:w="2457" w:type="dxa"/>
+          </w:tcPr>
+          <w:p>
+            <w:pPr>
+              <w:widowControl/>
+              <w:rPr>
+                <w:rFonts w:ascii="Times New Roman" w:eastAsia="新細明體" w:hAnsi="Times New Roman" w:cs="Times New Roman"/>
+              </w:rPr>
+            </w:pPr>
+          </w:p>
+        </w:tc>
+        <w:tc>
+          <w:tcPr>
+            <w:tcW w:w="3166" w:type="dxa"/>
+          </w:tcPr>
+          <w:p>
+            <w:pPr>
+              <w:widowControl/>
+              <w:rPr>
+                <w:rFonts w:ascii="Times New Roman" w:eastAsia="新細明體" w:hAnsi="Times New Roman" w:cs="Times New Roman"/>
+              </w:rPr>
+            </w:pPr>
+          </w:p>
+        </w:tc>
+      </w:tr>
+    </w:tbl>
+    <w:p>
+      <w:pPr>
+        <w:widowControl/>
+        <w:rPr>
+          <w:rFonts w:ascii="Times New Roman" w:hAnsi="Times New Roman" w:cs="Times New Roman"/>
+        </w:rPr>
+      </w:pPr>
+    </w:p>
     <w:p>
       <w:pPr>
         <w:pStyle w:val="a8"/>

</xml_diff>